<commit_message>
First version of functional safety concept.
</commit_message>
<xml_diff>
--- a/Workspace/03_FunctionalSafetyConcept_LaneAssistance_MartinHintz.docx
+++ b/Workspace/03_FunctionalSafetyConcept_LaneAssistance_MartinHintz.docx
@@ -217,7 +217,13 @@
         <w:rPr>
           <w:b/>
         </w:rPr>
-        <w:t>-21</w:t>
+        <w:t>-2</w:t>
+      </w:r>
+      <w:r>
+        <w:rPr>
+          <w:b/>
+        </w:rPr>
+        <w:t>2</w:t>
       </w:r>
     </w:p>
     <w:p/>
@@ -458,8 +464,10 @@
                 <w:sz w:val="22"/>
                 <w:szCs w:val="22"/>
               </w:rPr>
-              <w:t>2017-10-21</w:t>
-            </w:r>
+              <w:t>2017-10-22</w:t>
+            </w:r>
+            <w:bookmarkStart w:id="7" w:name="_GoBack"/>
+            <w:bookmarkEnd w:id="7"/>
           </w:p>
         </w:tc>
         <w:tc>
@@ -764,8 +772,8 @@
                 <w:szCs w:val="22"/>
               </w:rPr>
             </w:pPr>
-            <w:bookmarkStart w:id="7" w:name="_2s8eyo1" w:colFirst="0" w:colLast="0"/>
-            <w:bookmarkEnd w:id="7"/>
+            <w:bookmarkStart w:id="8" w:name="_2s8eyo1" w:colFirst="0" w:colLast="0"/>
+            <w:bookmarkEnd w:id="8"/>
           </w:p>
         </w:tc>
         <w:tc>
@@ -809,8 +817,8 @@
         <w:spacing w:before="480" w:after="180" w:line="240" w:lineRule="auto"/>
         <w:contextualSpacing w:val="0"/>
       </w:pPr>
-      <w:bookmarkStart w:id="8" w:name="_ktt3lgighckp" w:colFirst="0" w:colLast="0"/>
-      <w:bookmarkEnd w:id="8"/>
+      <w:bookmarkStart w:id="9" w:name="_ktt3lgighckp" w:colFirst="0" w:colLast="0"/>
+      <w:bookmarkEnd w:id="9"/>
     </w:p>
     <w:p>
       <w:pPr>
@@ -832,10 +840,7 @@
       </w:pPr>
       <w:r>
         <w:lastRenderedPageBreak/>
-        <w:t>T</w:t>
-      </w:r>
-      <w:r>
-        <w:t>able of Contents</w:t>
+        <w:t>Table of Contents</w:t>
       </w:r>
     </w:p>
     <w:sdt>
@@ -1076,14 +1081,7 @@
                 <w:color w:val="1155CC"/>
                 <w:u w:val="single"/>
               </w:rPr>
-              <w:t>Allocation of Func</w:t>
-            </w:r>
-            <w:r>
-              <w:rPr>
-                <w:color w:val="1155CC"/>
-                <w:u w:val="single"/>
-              </w:rPr>
-              <w:t>tional Safety Requirements to Architecture Elements</w:t>
+              <w:t>Allocation of Functional Safety Requirements to Architecture Elements</w:t>
             </w:r>
           </w:hyperlink>
         </w:p>
@@ -1118,8 +1116,8 @@
           <w:szCs w:val="40"/>
         </w:rPr>
       </w:pPr>
-      <w:bookmarkStart w:id="9" w:name="_fulgh8sf1ocg" w:colFirst="0" w:colLast="0"/>
-      <w:bookmarkEnd w:id="9"/>
+      <w:bookmarkStart w:id="10" w:name="_fulgh8sf1ocg" w:colFirst="0" w:colLast="0"/>
+      <w:bookmarkEnd w:id="10"/>
       <w:r>
         <w:br w:type="page"/>
       </w:r>
@@ -1145,10 +1143,7 @@
         <w:t xml:space="preserve">the Lane Assistance functionality to acceptable levels. </w:t>
       </w:r>
     </w:p>
-    <w:p>
-      <w:bookmarkStart w:id="10" w:name="_GoBack"/>
-      <w:bookmarkEnd w:id="10"/>
-    </w:p>
+    <w:p/>
     <w:p>
       <w:pPr>
         <w:pStyle w:val="Heading1"/>
@@ -1171,113 +1166,6 @@
         <w:t>Safety goals from the Hazard Analysis and Risk Assessment</w:t>
       </w:r>
     </w:p>
-    <w:p/>
-    <w:p>
-      <w:pPr>
-        <w:rPr>
-          <w:b/>
-          <w:color w:val="B7B7B7"/>
-        </w:rPr>
-      </w:pPr>
-      <w:r>
-        <w:rPr>
-          <w:b/>
-          <w:color w:val="B7B7B7"/>
-        </w:rPr>
-        <w:t xml:space="preserve">[Instructions: </w:t>
-      </w:r>
-    </w:p>
-    <w:p>
-      <w:pPr>
-        <w:rPr>
-          <w:b/>
-          <w:color w:val="B7B7B7"/>
-        </w:rPr>
-      </w:pPr>
-      <w:r>
-        <w:rPr>
-          <w:b/>
-          <w:color w:val="B7B7B7"/>
-        </w:rPr>
-        <w:t>REQUIRED:</w:t>
-      </w:r>
-    </w:p>
-    <w:p>
-      <w:pPr>
-        <w:rPr>
-          <w:b/>
-          <w:color w:val="B7B7B7"/>
-        </w:rPr>
-      </w:pPr>
-      <w:r>
-        <w:rPr>
-          <w:b/>
-          <w:color w:val="B7B7B7"/>
-        </w:rPr>
-        <w:t>Provide the lane departure warning and lane keeping assistance safety goals as discussed in the lessons and derived in the hazard a</w:t>
-      </w:r>
-      <w:r>
-        <w:rPr>
-          <w:b/>
-          <w:color w:val="B7B7B7"/>
-        </w:rPr>
-        <w:t xml:space="preserve">nalysis and risk assessment. </w:t>
-      </w:r>
-    </w:p>
-    <w:p>
-      <w:pPr>
-        <w:rPr>
-          <w:b/>
-          <w:color w:val="B7B7B7"/>
-        </w:rPr>
-      </w:pPr>
-    </w:p>
-    <w:p>
-      <w:pPr>
-        <w:rPr>
-          <w:b/>
-          <w:color w:val="B7B7B7"/>
-        </w:rPr>
-      </w:pPr>
-      <w:r>
-        <w:rPr>
-          <w:b/>
-          <w:color w:val="B7B7B7"/>
-        </w:rPr>
-        <w:t>OPTIONAL:</w:t>
-      </w:r>
-    </w:p>
-    <w:p>
-      <w:pPr>
-        <w:rPr>
-          <w:b/>
-          <w:color w:val="B7B7B7"/>
-        </w:rPr>
-      </w:pPr>
-      <w:r>
-        <w:rPr>
-          <w:b/>
-          <w:color w:val="B7B7B7"/>
-        </w:rPr>
-        <w:t>If you expanded the hazard analysis and risk assessment to include other safety goals, include them here.</w:t>
-      </w:r>
-    </w:p>
-    <w:p>
-      <w:pPr>
-        <w:rPr>
-          <w:b/>
-          <w:color w:val="B7B7B7"/>
-        </w:rPr>
-      </w:pPr>
-      <w:r>
-        <w:rPr>
-          <w:b/>
-          <w:color w:val="B7B7B7"/>
-        </w:rPr>
-        <w:t>]</w:t>
-      </w:r>
-    </w:p>
-    <w:p/>
     <w:tbl>
       <w:tblPr>
         <w:tblStyle w:val="a0"/>
@@ -1389,6 +1277,9 @@
               <w:widowControl w:val="0"/>
               <w:spacing w:line="240" w:lineRule="auto"/>
             </w:pPr>
+            <w:r>
+              <w:t>The steering torque applied from the Lane Departure Warning functionality shall be limited.</w:t>
+            </w:r>
           </w:p>
         </w:tc>
       </w:tr>
@@ -1428,6 +1319,18 @@
               <w:widowControl w:val="0"/>
               <w:spacing w:line="240" w:lineRule="auto"/>
             </w:pPr>
+            <w:r>
+              <w:t xml:space="preserve">The Lane Assistance functionality shall be time limited and the additional </w:t>
+            </w:r>
+          </w:p>
+          <w:p>
+            <w:pPr>
+              <w:widowControl w:val="0"/>
+              <w:spacing w:line="240" w:lineRule="auto"/>
+            </w:pPr>
+            <w:r>
+              <w:t>steering torque shall end after a pre-defined time interval so that the drive.</w:t>
+            </w:r>
           </w:p>
         </w:tc>
       </w:tr>
@@ -1445,14 +1348,96 @@
       </w:r>
     </w:p>
     <w:p>
+      <w:pPr>
+        <w:keepNext/>
+      </w:pPr>
       <w:r>
+        <w:rPr>
+          <w:b/>
+          <w:noProof/>
+          <w:color w:val="B7B7B7"/>
+        </w:rPr>
+        <w:drawing>
+          <wp:inline distT="0" distB="0" distL="0" distR="0">
+            <wp:extent cx="5943600" cy="3343275"/>
+            <wp:effectExtent l="0" t="0" r="0" b="9525"/>
+            <wp:docPr id="4" name="Picture 4"/>
+            <wp:cNvGraphicFramePr>
+              <a:graphicFrameLocks xmlns:a="http://schemas.openxmlformats.org/drawingml/2006/main" noChangeAspect="1"/>
+            </wp:cNvGraphicFramePr>
+            <a:graphic xmlns:a="http://schemas.openxmlformats.org/drawingml/2006/main">
+              <a:graphicData uri="http://schemas.openxmlformats.org/drawingml/2006/picture">
+                <pic:pic xmlns:pic="http://schemas.openxmlformats.org/drawingml/2006/picture">
+                  <pic:nvPicPr>
+                    <pic:cNvPr id="4" name="graphic_asset_2.png"/>
+                    <pic:cNvPicPr/>
+                  </pic:nvPicPr>
+                  <pic:blipFill>
+                    <a:blip r:embed="rId8" cstate="print">
+                      <a:extLst>
+                        <a:ext uri="{28A0092B-C50C-407E-A947-70E740481C1C}">
+                          <a14:useLocalDpi xmlns:a14="http://schemas.microsoft.com/office/drawing/2010/main" val="0"/>
+                        </a:ext>
+                      </a:extLst>
+                    </a:blip>
+                    <a:stretch>
+                      <a:fillRect/>
+                    </a:stretch>
+                  </pic:blipFill>
+                  <pic:spPr>
+                    <a:xfrm>
+                      <a:off x="0" y="0"/>
+                      <a:ext cx="5943600" cy="3343275"/>
+                    </a:xfrm>
+                    <a:prstGeom prst="rect">
+                      <a:avLst/>
+                    </a:prstGeom>
+                  </pic:spPr>
+                </pic:pic>
+              </a:graphicData>
+            </a:graphic>
+          </wp:inline>
+        </w:drawing>
+      </w:r>
+    </w:p>
+    <w:p>
+      <w:pPr>
+        <w:pStyle w:val="Caption"/>
+        <w:jc w:val="center"/>
         <w:rPr>
           <w:b/>
           <w:color w:val="B7B7B7"/>
         </w:rPr>
-        <w:t>[Instructions: Provide a preliminary architecture for the lane assistance item. Hint: See Lesson 3: Item Definition]</w:t>
+      </w:pPr>
+      <w:r>
+        <w:t xml:space="preserve">Figure </w:t>
+      </w:r>
+      <w:r>
+        <w:fldChar w:fldCharType="begin"/>
+      </w:r>
+      <w:r>
+        <w:instrText xml:space="preserve"> SEQ Figure \* ARABIC </w:instrText>
+      </w:r>
+      <w:r>
+        <w:fldChar w:fldCharType="separate"/>
+      </w:r>
+      <w:r>
+        <w:rPr>
+          <w:noProof/>
+        </w:rPr>
+        <w:t>1</w:t>
+      </w:r>
+      <w:r>
+        <w:rPr>
+          <w:noProof/>
+        </w:rPr>
+        <w:fldChar w:fldCharType="end"/>
+      </w:r>
+      <w:r>
+        <w:t>: Preliminary Architecture of the Lane Assistance System</w:t>
       </w:r>
     </w:p>
+    <w:p/>
     <w:p>
       <w:pPr>
         <w:pStyle w:val="Heading3"/>
@@ -1464,32 +1449,6 @@
         <w:t>Description of architecture elements</w:t>
       </w:r>
     </w:p>
-    <w:p>
-      <w:r>
-        <w:rPr>
-          <w:b/>
-          <w:color w:val="B7B7B7"/>
-        </w:rPr>
-        <w:t xml:space="preserve">[Instructions: Provide a description for each of the item elements; what is each element's purpose in </w:t>
-      </w:r>
-      <w:r>
-        <w:rPr>
-          <w:b/>
-          <w:color w:val="B7B7B7"/>
-        </w:rPr>
-        <w:t>the lane assistance item</w:t>
-      </w:r>
-      <w:proofErr w:type="gramStart"/>
-      <w:r>
-        <w:rPr>
-          <w:b/>
-          <w:color w:val="B7B7B7"/>
-        </w:rPr>
-        <w:t>? ]</w:t>
-      </w:r>
-      <w:proofErr w:type="gramEnd"/>
-    </w:p>
-    <w:p/>
     <w:tbl>
       <w:tblPr>
         <w:tblStyle w:val="a1"/>
@@ -1601,6 +1560,18 @@
               <w:widowControl w:val="0"/>
               <w:spacing w:line="240" w:lineRule="auto"/>
             </w:pPr>
+            <w:r>
+              <w:t xml:space="preserve">One or more sensor(s) located at the front of </w:t>
+            </w:r>
+          </w:p>
+          <w:p>
+            <w:pPr>
+              <w:widowControl w:val="0"/>
+              <w:spacing w:line="240" w:lineRule="auto"/>
+            </w:pPr>
+            <w:r>
+              <w:t>the vehicle that collect(s) visual data (image, video)</w:t>
+            </w:r>
           </w:p>
         </w:tc>
       </w:tr>
@@ -1621,7 +1592,6 @@
               <w:spacing w:line="240" w:lineRule="auto"/>
             </w:pPr>
             <w:r>
-              <w:lastRenderedPageBreak/>
               <w:t>Camera Sensor ECU</w:t>
             </w:r>
           </w:p>
@@ -1641,6 +1611,9 @@
               <w:widowControl w:val="0"/>
               <w:spacing w:line="240" w:lineRule="auto"/>
             </w:pPr>
+            <w:r>
+              <w:t>A computer (electronic control unit) that interprets data collected by the camera sensor(s), detects lane lines, identifies and calculates steering corrections, triggers power steering ECU and triggers audio-visual warnings on the car display ECU.</w:t>
+            </w:r>
           </w:p>
         </w:tc>
       </w:tr>
@@ -1680,6 +1653,9 @@
               <w:widowControl w:val="0"/>
               <w:spacing w:line="240" w:lineRule="auto"/>
             </w:pPr>
+            <w:r>
+              <w:t>A physical display in front of the vehicle’s driver to provide audio-visual feedback.</w:t>
+            </w:r>
           </w:p>
         </w:tc>
       </w:tr>
@@ -1719,6 +1695,9 @@
               <w:widowControl w:val="0"/>
               <w:spacing w:line="240" w:lineRule="auto"/>
             </w:pPr>
+            <w:r>
+              <w:t>A computer (ECU) that controls the car display and generates audio-visual warnings triggered from camera sensor ECU.</w:t>
+            </w:r>
           </w:p>
         </w:tc>
       </w:tr>
@@ -1758,6 +1737,18 @@
               <w:widowControl w:val="0"/>
               <w:spacing w:line="240" w:lineRule="auto"/>
             </w:pPr>
+            <w:r>
+              <w:t xml:space="preserve">A sensor that measures the torque applied to the </w:t>
+            </w:r>
+          </w:p>
+          <w:p>
+            <w:pPr>
+              <w:widowControl w:val="0"/>
+              <w:spacing w:line="240" w:lineRule="auto"/>
+            </w:pPr>
+            <w:r>
+              <w:t>steering wheel by the driver.</w:t>
+            </w:r>
           </w:p>
         </w:tc>
       </w:tr>
@@ -1797,6 +1788,33 @@
               <w:widowControl w:val="0"/>
               <w:spacing w:line="240" w:lineRule="auto"/>
             </w:pPr>
+            <w:r>
+              <w:t xml:space="preserve">A computer </w:t>
+            </w:r>
+            <w:r>
+              <w:t>attached to</w:t>
+            </w:r>
+            <w:r>
+              <w:t xml:space="preserve"> the power steering </w:t>
+            </w:r>
+            <w:r>
+              <w:t>of the vehicle that</w:t>
+            </w:r>
+            <w:r>
+              <w:t xml:space="preserve"> control</w:t>
+            </w:r>
+            <w:r>
+              <w:t>s</w:t>
+            </w:r>
+            <w:r>
+              <w:t xml:space="preserve"> the torque applied to the steering wheel according </w:t>
+            </w:r>
+            <w:r>
+              <w:t>to the commands of the camera sensor ECU</w:t>
+            </w:r>
+            <w:r>
+              <w:t>.</w:t>
+            </w:r>
           </w:p>
         </w:tc>
       </w:tr>
@@ -1836,6 +1854,9 @@
               <w:widowControl w:val="0"/>
               <w:spacing w:line="240" w:lineRule="auto"/>
             </w:pPr>
+            <w:r>
+              <w:t>An actuator responsible for applying torque to the steering wheel.</w:t>
+            </w:r>
           </w:p>
         </w:tc>
       </w:tr>
@@ -1911,30 +1932,25 @@
     </w:p>
     <w:p>
       <w:pPr>
-        <w:pStyle w:val="Heading2"/>
-        <w:contextualSpacing w:val="0"/>
+        <w:rPr>
+          <w:sz w:val="32"/>
+          <w:szCs w:val="32"/>
+        </w:rPr>
       </w:pPr>
       <w:bookmarkStart w:id="16" w:name="_mtn6qbhgsr36" w:colFirst="0" w:colLast="0"/>
       <w:bookmarkEnd w:id="16"/>
       <w:r>
-        <w:t>Functional Safety Analysis</w:t>
+        <w:br w:type="page"/>
       </w:r>
     </w:p>
-    <w:p/>
     <w:p>
+      <w:pPr>
+        <w:pStyle w:val="Heading2"/>
+        <w:contextualSpacing w:val="0"/>
+      </w:pPr>
       <w:r>
-        <w:rPr>
-          <w:b/>
-          <w:color w:val="B7B7B7"/>
-        </w:rPr>
-        <w:t>[Instructions: Fill in the functional safety analysis table belo</w:t>
-      </w:r>
-      <w:r>
-        <w:rPr>
-          <w:b/>
-          <w:color w:val="B7B7B7"/>
-        </w:rPr>
-        <w:t>w.]</w:t>
+        <w:lastRenderedPageBreak/>
+        <w:t>Functional Safety Analysis</w:t>
       </w:r>
     </w:p>
     <w:p/>
@@ -2125,6 +2141,9 @@
               <w:widowControl w:val="0"/>
               <w:spacing w:line="240" w:lineRule="auto"/>
             </w:pPr>
+            <w:r>
+              <w:t>MORE</w:t>
+            </w:r>
           </w:p>
         </w:tc>
         <w:tc>
@@ -2142,6 +2161,60 @@
               <w:widowControl w:val="0"/>
               <w:spacing w:line="240" w:lineRule="auto"/>
             </w:pPr>
+            <w:r>
+              <w:t xml:space="preserve">The lane departure </w:t>
+            </w:r>
+          </w:p>
+          <w:p>
+            <w:pPr>
+              <w:widowControl w:val="0"/>
+              <w:spacing w:line="240" w:lineRule="auto"/>
+            </w:pPr>
+            <w:r>
+              <w:t xml:space="preserve">warning function </w:t>
+            </w:r>
+          </w:p>
+          <w:p>
+            <w:pPr>
+              <w:widowControl w:val="0"/>
+              <w:spacing w:line="240" w:lineRule="auto"/>
+            </w:pPr>
+            <w:r>
+              <w:t xml:space="preserve">applies an oscillating </w:t>
+            </w:r>
+          </w:p>
+          <w:p>
+            <w:pPr>
+              <w:widowControl w:val="0"/>
+              <w:spacing w:line="240" w:lineRule="auto"/>
+            </w:pPr>
+            <w:r>
+              <w:t xml:space="preserve">torque with very high </w:t>
+            </w:r>
+          </w:p>
+          <w:p>
+            <w:pPr>
+              <w:widowControl w:val="0"/>
+              <w:spacing w:line="240" w:lineRule="auto"/>
+            </w:pPr>
+            <w:r>
+              <w:t xml:space="preserve">torque amplitude </w:t>
+            </w:r>
+          </w:p>
+          <w:p>
+            <w:pPr>
+              <w:widowControl w:val="0"/>
+              <w:spacing w:line="240" w:lineRule="auto"/>
+            </w:pPr>
+            <w:r>
+              <w:t>(above limit</w:t>
+            </w:r>
+            <w:r>
+              <w:t xml:space="preserve"> Max_Torque_Amplitude</w:t>
+            </w:r>
+            <w:r>
+              <w:t>).</w:t>
+            </w:r>
           </w:p>
         </w:tc>
       </w:tr>
@@ -2201,6 +2274,9 @@
               <w:widowControl w:val="0"/>
               <w:spacing w:line="240" w:lineRule="auto"/>
             </w:pPr>
+            <w:r>
+              <w:t>MORE</w:t>
+            </w:r>
           </w:p>
         </w:tc>
         <w:tc>
@@ -2218,12 +2294,60 @@
               <w:widowControl w:val="0"/>
               <w:spacing w:line="240" w:lineRule="auto"/>
             </w:pPr>
-          </w:p>
-          <w:p>
-            <w:pPr>
-              <w:widowControl w:val="0"/>
-              <w:spacing w:line="240" w:lineRule="auto"/>
-            </w:pPr>
+            <w:r>
+              <w:t xml:space="preserve">The lane departure </w:t>
+            </w:r>
+          </w:p>
+          <w:p>
+            <w:pPr>
+              <w:widowControl w:val="0"/>
+              <w:spacing w:line="240" w:lineRule="auto"/>
+            </w:pPr>
+            <w:r>
+              <w:t xml:space="preserve">warning function </w:t>
+            </w:r>
+          </w:p>
+          <w:p>
+            <w:pPr>
+              <w:widowControl w:val="0"/>
+              <w:spacing w:line="240" w:lineRule="auto"/>
+            </w:pPr>
+            <w:r>
+              <w:t xml:space="preserve">applies an oscillating </w:t>
+            </w:r>
+          </w:p>
+          <w:p>
+            <w:pPr>
+              <w:widowControl w:val="0"/>
+              <w:spacing w:line="240" w:lineRule="auto"/>
+            </w:pPr>
+            <w:r>
+              <w:t xml:space="preserve">torque with very high </w:t>
+            </w:r>
+          </w:p>
+          <w:p>
+            <w:pPr>
+              <w:widowControl w:val="0"/>
+              <w:spacing w:line="240" w:lineRule="auto"/>
+            </w:pPr>
+            <w:r>
+              <w:t xml:space="preserve">torque frequency </w:t>
+            </w:r>
+          </w:p>
+          <w:p>
+            <w:pPr>
+              <w:widowControl w:val="0"/>
+              <w:spacing w:line="240" w:lineRule="auto"/>
+            </w:pPr>
+            <w:r>
+              <w:t>(above limit</w:t>
+            </w:r>
+            <w:r>
+              <w:t xml:space="preserve"> Max_Torque_Frequency</w:t>
+            </w:r>
+            <w:r>
+              <w:t>).</w:t>
+            </w:r>
           </w:p>
         </w:tc>
       </w:tr>
@@ -2244,7 +2368,6 @@
               <w:spacing w:line="240" w:lineRule="auto"/>
             </w:pPr>
             <w:r>
-              <w:lastRenderedPageBreak/>
               <w:t>Malfunction_03</w:t>
             </w:r>
           </w:p>
@@ -2265,15 +2388,7 @@
               <w:spacing w:line="240" w:lineRule="auto"/>
             </w:pPr>
             <w:r>
-              <w:t xml:space="preserve">Lane Keeping Assistance (LKA) function shall apply the steering torque when active </w:t>
-            </w:r>
-            <w:proofErr w:type="gramStart"/>
-            <w:r>
-              <w:t>in order to</w:t>
-            </w:r>
-            <w:proofErr w:type="gramEnd"/>
-            <w:r>
-              <w:t xml:space="preserve"> stay in ego lane</w:t>
+              <w:t>Lane Keeping Assistance (LKA) function shall apply the steering torque when active in order to stay in ego lane</w:t>
             </w:r>
           </w:p>
         </w:tc>
@@ -2292,6 +2407,9 @@
               <w:widowControl w:val="0"/>
               <w:spacing w:line="240" w:lineRule="auto"/>
             </w:pPr>
+            <w:r>
+              <w:t>NO</w:t>
+            </w:r>
           </w:p>
         </w:tc>
         <w:tc>
@@ -2308,6 +2426,57 @@
             <w:pPr>
               <w:widowControl w:val="0"/>
             </w:pPr>
+            <w:r>
+              <w:t xml:space="preserve">The lane keeping </w:t>
+            </w:r>
+          </w:p>
+          <w:p>
+            <w:pPr>
+              <w:widowControl w:val="0"/>
+            </w:pPr>
+            <w:r>
+              <w:t xml:space="preserve">assistance function is </w:t>
+            </w:r>
+          </w:p>
+          <w:p>
+            <w:pPr>
+              <w:widowControl w:val="0"/>
+            </w:pPr>
+            <w:r>
+              <w:t xml:space="preserve">not limited in time </w:t>
+            </w:r>
+          </w:p>
+          <w:p>
+            <w:pPr>
+              <w:widowControl w:val="0"/>
+            </w:pPr>
+            <w:r>
+              <w:t xml:space="preserve">duration, which leads </w:t>
+            </w:r>
+          </w:p>
+          <w:p>
+            <w:pPr>
+              <w:widowControl w:val="0"/>
+            </w:pPr>
+            <w:r>
+              <w:t xml:space="preserve">to misuse as an </w:t>
+            </w:r>
+          </w:p>
+          <w:p>
+            <w:pPr>
+              <w:widowControl w:val="0"/>
+            </w:pPr>
+            <w:r>
+              <w:t xml:space="preserve">autonomous driving </w:t>
+            </w:r>
+          </w:p>
+          <w:p>
+            <w:pPr>
+              <w:widowControl w:val="0"/>
+            </w:pPr>
+            <w:r>
+              <w:t>function.</w:t>
+            </w:r>
           </w:p>
         </w:tc>
       </w:tr>
@@ -2315,34 +2484,27 @@
     <w:p/>
     <w:p>
       <w:pPr>
-        <w:pStyle w:val="Heading2"/>
-        <w:contextualSpacing w:val="0"/>
+        <w:rPr>
+          <w:sz w:val="32"/>
+          <w:szCs w:val="32"/>
+        </w:rPr>
       </w:pPr>
       <w:bookmarkStart w:id="17" w:name="_frlc9y84ede8" w:colFirst="0" w:colLast="0"/>
       <w:bookmarkEnd w:id="17"/>
       <w:r>
+        <w:br w:type="page"/>
+      </w:r>
+    </w:p>
+    <w:p>
+      <w:pPr>
+        <w:pStyle w:val="Heading2"/>
+        <w:contextualSpacing w:val="0"/>
+      </w:pPr>
+      <w:r>
+        <w:lastRenderedPageBreak/>
         <w:t>Functional Safety Requirements</w:t>
       </w:r>
     </w:p>
-    <w:p>
-      <w:r>
-        <w:rPr>
-          <w:b/>
-          <w:color w:val="B7B7B7"/>
-        </w:rPr>
-        <w:t xml:space="preserve">[Instructions: Fill in the functional safety requirements for the lane departure </w:t>
-      </w:r>
-      <w:proofErr w:type="gramStart"/>
-      <w:r>
-        <w:rPr>
-          <w:b/>
-          <w:color w:val="B7B7B7"/>
-        </w:rPr>
-        <w:t>warning ]</w:t>
-      </w:r>
-      <w:proofErr w:type="gramEnd"/>
-    </w:p>
-    <w:p/>
     <w:p>
       <w:r>
         <w:t>Lane Departure Warning (LDW) Requirements:</w:t>
@@ -2570,6 +2732,33 @@
             <w:pPr>
               <w:widowControl w:val="0"/>
             </w:pPr>
+            <w:r>
+              <w:t xml:space="preserve">The Electronic Power Steering ECU shall </w:t>
+            </w:r>
+          </w:p>
+          <w:p>
+            <w:pPr>
+              <w:widowControl w:val="0"/>
+            </w:pPr>
+            <w:r>
+              <w:t xml:space="preserve">ensure that the lane departure warning </w:t>
+            </w:r>
+          </w:p>
+          <w:p>
+            <w:pPr>
+              <w:widowControl w:val="0"/>
+            </w:pPr>
+            <w:r>
+              <w:t xml:space="preserve">oscillating torque amplitude is below </w:t>
+            </w:r>
+          </w:p>
+          <w:p>
+            <w:pPr>
+              <w:widowControl w:val="0"/>
+            </w:pPr>
+            <w:r>
+              <w:t>Max_Torque_Amplitude</w:t>
+            </w:r>
           </w:p>
         </w:tc>
         <w:tc>
@@ -2587,6 +2776,9 @@
               <w:widowControl w:val="0"/>
               <w:spacing w:line="240" w:lineRule="auto"/>
             </w:pPr>
+            <w:r>
+              <w:t>C</w:t>
+            </w:r>
           </w:p>
         </w:tc>
         <w:tc>
@@ -2604,6 +2796,9 @@
               <w:widowControl w:val="0"/>
               <w:spacing w:line="240" w:lineRule="auto"/>
             </w:pPr>
+            <w:r>
+              <w:t>50 ms</w:t>
+            </w:r>
           </w:p>
         </w:tc>
         <w:tc>
@@ -2621,6 +2816,9 @@
               <w:widowControl w:val="0"/>
               <w:spacing w:line="240" w:lineRule="auto"/>
             </w:pPr>
+            <w:r>
+              <w:t>Turn Off System</w:t>
+            </w:r>
           </w:p>
         </w:tc>
       </w:tr>
@@ -2686,6 +2884,33 @@
             <w:pPr>
               <w:widowControl w:val="0"/>
             </w:pPr>
+            <w:r>
+              <w:t xml:space="preserve">The Electronic Power Steering ECU shall </w:t>
+            </w:r>
+          </w:p>
+          <w:p>
+            <w:pPr>
+              <w:widowControl w:val="0"/>
+            </w:pPr>
+            <w:r>
+              <w:t xml:space="preserve">ensure that the lane departure warning </w:t>
+            </w:r>
+          </w:p>
+          <w:p>
+            <w:pPr>
+              <w:widowControl w:val="0"/>
+            </w:pPr>
+            <w:r>
+              <w:t xml:space="preserve">oscillating torque frequency is below </w:t>
+            </w:r>
+          </w:p>
+          <w:p>
+            <w:pPr>
+              <w:widowControl w:val="0"/>
+            </w:pPr>
+            <w:r>
+              <w:t>Max_Torque_Frequency</w:t>
+            </w:r>
           </w:p>
         </w:tc>
         <w:tc>
@@ -2703,6 +2928,9 @@
               <w:widowControl w:val="0"/>
               <w:spacing w:line="240" w:lineRule="auto"/>
             </w:pPr>
+            <w:r>
+              <w:t>C</w:t>
+            </w:r>
           </w:p>
         </w:tc>
         <w:tc>
@@ -2720,6 +2948,9 @@
               <w:widowControl w:val="0"/>
               <w:spacing w:line="240" w:lineRule="auto"/>
             </w:pPr>
+            <w:r>
+              <w:t>50 ms</w:t>
+            </w:r>
           </w:p>
         </w:tc>
         <w:tc>
@@ -2737,6 +2968,9 @@
               <w:widowControl w:val="0"/>
               <w:spacing w:line="240" w:lineRule="auto"/>
             </w:pPr>
+            <w:r>
+              <w:t>Turn Off System</w:t>
+            </w:r>
           </w:p>
         </w:tc>
       </w:tr>
@@ -2944,6 +3178,23 @@
             <w:pPr>
               <w:widowControl w:val="0"/>
             </w:pPr>
+            <w:r>
+              <w:t xml:space="preserve">Test that the amplitude value chosen for </w:t>
+            </w:r>
+          </w:p>
+          <w:p>
+            <w:pPr>
+              <w:widowControl w:val="0"/>
+            </w:pPr>
+            <w:r>
+              <w:t>Max_Torque_Amplitude is balanced</w:t>
+            </w:r>
+            <w:r>
+              <w:t xml:space="preserve"> and doe</w:t>
+            </w:r>
+            <w:r>
+              <w:t>s not trigger counter actions from the driver.</w:t>
+            </w:r>
           </w:p>
         </w:tc>
         <w:tc>
@@ -2961,6 +3212,9 @@
               <w:widowControl w:val="0"/>
               <w:spacing w:line="240" w:lineRule="auto"/>
             </w:pPr>
+            <w:r>
+              <w:t>Verify that LDW is turned off when Max_Torque_Amplitude is exceeded and a warning is being generated.</w:t>
+            </w:r>
           </w:p>
         </w:tc>
       </w:tr>
@@ -3026,6 +3280,17 @@
             <w:pPr>
               <w:widowControl w:val="0"/>
             </w:pPr>
+            <w:r>
+              <w:t xml:space="preserve">Test that the amplitude value chosen for </w:t>
+            </w:r>
+          </w:p>
+          <w:p>
+            <w:pPr>
+              <w:widowControl w:val="0"/>
+            </w:pPr>
+            <w:r>
+              <w:t>Max_Torque_Frequency is balanced and does not trigger counter actions from the driver.</w:t>
+            </w:r>
           </w:p>
         </w:tc>
         <w:tc>
@@ -3043,26 +3308,25 @@
               <w:widowControl w:val="0"/>
               <w:spacing w:line="240" w:lineRule="auto"/>
             </w:pPr>
+            <w:r>
+              <w:t>Verify that LDW is turned off when Max_Torque_Frequency is exceeded and a warning is being generated.</w:t>
+            </w:r>
           </w:p>
         </w:tc>
       </w:tr>
     </w:tbl>
     <w:p/>
     <w:p/>
-    <w:p>
-      <w:r>
-        <w:rPr>
-          <w:b/>
-          <w:color w:val="B7B7B7"/>
-        </w:rPr>
-        <w:lastRenderedPageBreak/>
-        <w:t>[Instructions: Fill in the functional safety requirements for the lane keeping assistance]</w:t>
-      </w:r>
-    </w:p>
     <w:p/>
     <w:p/>
     <w:p>
       <w:r>
+        <w:br w:type="page"/>
+      </w:r>
+    </w:p>
+    <w:p>
+      <w:r>
+        <w:lastRenderedPageBreak/>
         <w:t>Lane Keeping Assistance (LKA) Requirements:</w:t>
       </w:r>
     </w:p>
@@ -3288,6 +3552,33 @@
             <w:pPr>
               <w:widowControl w:val="0"/>
             </w:pPr>
+            <w:r>
+              <w:t xml:space="preserve">The electronic power steering ECU </w:t>
+            </w:r>
+          </w:p>
+          <w:p>
+            <w:pPr>
+              <w:widowControl w:val="0"/>
+            </w:pPr>
+            <w:r>
+              <w:t xml:space="preserve">shall ensure that the lane keeping </w:t>
+            </w:r>
+          </w:p>
+          <w:p>
+            <w:pPr>
+              <w:widowControl w:val="0"/>
+            </w:pPr>
+            <w:r>
+              <w:t xml:space="preserve">assistance torque is applied for only </w:t>
+            </w:r>
+          </w:p>
+          <w:p>
+            <w:pPr>
+              <w:widowControl w:val="0"/>
+            </w:pPr>
+            <w:r>
+              <w:t>Max_Duration.</w:t>
+            </w:r>
           </w:p>
         </w:tc>
         <w:tc>
@@ -3305,6 +3596,9 @@
               <w:widowControl w:val="0"/>
               <w:spacing w:line="240" w:lineRule="auto"/>
             </w:pPr>
+            <w:r>
+              <w:t>B</w:t>
+            </w:r>
           </w:p>
         </w:tc>
         <w:tc>
@@ -3322,6 +3616,9 @@
               <w:widowControl w:val="0"/>
               <w:spacing w:line="240" w:lineRule="auto"/>
             </w:pPr>
+            <w:r>
+              <w:t>500 ms</w:t>
+            </w:r>
           </w:p>
         </w:tc>
         <w:tc>
@@ -3339,6 +3636,9 @@
               <w:widowControl w:val="0"/>
               <w:spacing w:line="240" w:lineRule="auto"/>
             </w:pPr>
+            <w:r>
+              <w:t>Turn Off System</w:t>
+            </w:r>
           </w:p>
         </w:tc>
       </w:tr>
@@ -3546,6 +3846,12 @@
             <w:pPr>
               <w:widowControl w:val="0"/>
             </w:pPr>
+            <w:r>
+              <w:t>Test that the</w:t>
+            </w:r>
+            <w:r>
+              <w:t xml:space="preserve"> time value chosen for Max_Duration discourages drivers from taking their hands off the steering wheel.</w:t>
+            </w:r>
           </w:p>
         </w:tc>
         <w:tc>
@@ -3563,6 +3869,15 @@
               <w:widowControl w:val="0"/>
               <w:spacing w:line="240" w:lineRule="auto"/>
             </w:pPr>
+            <w:r>
+              <w:t xml:space="preserve">Verify that </w:t>
+            </w:r>
+            <w:r>
+              <w:t>LKA is turned off when Max_Duration</w:t>
+            </w:r>
+            <w:r>
+              <w:t xml:space="preserve"> is exceeded and a warning is being generated.</w:t>
+            </w:r>
           </w:p>
         </w:tc>
       </w:tr>
@@ -3580,28 +3895,91 @@
       </w:r>
     </w:p>
     <w:p>
+      <w:pPr>
+        <w:keepNext/>
+        <w:jc w:val="center"/>
+      </w:pPr>
       <w:r>
         <w:rPr>
-          <w:b/>
-          <w:color w:val="B7B7B7"/>
+          <w:noProof/>
         </w:rPr>
-        <w:t xml:space="preserve">[Instructions: Include the refined system architecture. Hint: The refined system architecture should include the system architecture from the end of the functional safety lesson including </w:t>
+        <w:drawing>
+          <wp:inline distT="0" distB="0" distL="0" distR="0">
+            <wp:extent cx="5765165" cy="3242905"/>
+            <wp:effectExtent l="0" t="0" r="0" b="0"/>
+            <wp:docPr id="5" name="Picture 5"/>
+            <wp:cNvGraphicFramePr>
+              <a:graphicFrameLocks xmlns:a="http://schemas.openxmlformats.org/drawingml/2006/main" noChangeAspect="1"/>
+            </wp:cNvGraphicFramePr>
+            <a:graphic xmlns:a="http://schemas.openxmlformats.org/drawingml/2006/main">
+              <a:graphicData uri="http://schemas.openxmlformats.org/drawingml/2006/picture">
+                <pic:pic xmlns:pic="http://schemas.openxmlformats.org/drawingml/2006/picture">
+                  <pic:nvPicPr>
+                    <pic:cNvPr id="5" name="graphic_asset_3.png"/>
+                    <pic:cNvPicPr/>
+                  </pic:nvPicPr>
+                  <pic:blipFill>
+                    <a:blip r:embed="rId9" cstate="print">
+                      <a:extLst>
+                        <a:ext uri="{28A0092B-C50C-407E-A947-70E740481C1C}">
+                          <a14:useLocalDpi xmlns:a14="http://schemas.microsoft.com/office/drawing/2010/main" val="0"/>
+                        </a:ext>
+                      </a:extLst>
+                    </a:blip>
+                    <a:stretch>
+                      <a:fillRect/>
+                    </a:stretch>
+                  </pic:blipFill>
+                  <pic:spPr>
+                    <a:xfrm>
+                      <a:off x="0" y="0"/>
+                      <a:ext cx="5765165" cy="3242905"/>
+                    </a:xfrm>
+                    <a:prstGeom prst="rect">
+                      <a:avLst/>
+                    </a:prstGeom>
+                  </pic:spPr>
+                </pic:pic>
+              </a:graphicData>
+            </a:graphic>
+          </wp:inline>
+        </w:drawing>
       </w:r>
-      <w:proofErr w:type="gramStart"/>
+    </w:p>
+    <w:p>
+      <w:pPr>
+        <w:pStyle w:val="Caption"/>
+        <w:jc w:val="center"/>
+      </w:pPr>
+      <w:r>
+        <w:t xml:space="preserve">Figure </w:t>
+      </w:r>
+      <w:r>
+        <w:fldChar w:fldCharType="begin"/>
+      </w:r>
+      <w:r>
+        <w:instrText xml:space="preserve"> SEQ Figure \* ARABIC </w:instrText>
+      </w:r>
+      <w:r>
+        <w:fldChar w:fldCharType="separate"/>
+      </w:r>
       <w:r>
         <w:rPr>
-          <w:b/>
-          <w:color w:val="B7B7B7"/>
+          <w:noProof/>
         </w:rPr>
-        <w:t>all of</w:t>
+        <w:t>2</w:t>
       </w:r>
-      <w:proofErr w:type="gramEnd"/>
       <w:r>
         <w:rPr>
-          <w:b/>
-          <w:color w:val="B7B7B7"/>
+          <w:noProof/>
         </w:rPr>
-        <w:t xml:space="preserve"> the ASIL labels.]</w:t>
+        <w:fldChar w:fldCharType="end"/>
+      </w:r>
+      <w:r>
+        <w:t>: Refined</w:t>
+      </w:r>
+      <w:r>
+        <w:t xml:space="preserve"> Architecture of the Lane Assistance System</w:t>
       </w:r>
     </w:p>
     <w:p>
@@ -3612,35 +3990,8 @@
       <w:bookmarkStart w:id="19" w:name="_g2lqf7kmbspk" w:colFirst="0" w:colLast="0"/>
       <w:bookmarkEnd w:id="19"/>
       <w:r>
-        <w:t>Allocation of Functional Safety Requirement</w:t>
-      </w:r>
-      <w:r>
-        <w:t>s to Architecture Elements</w:t>
-      </w:r>
-    </w:p>
-    <w:p>
-      <w:r>
-        <w:rPr>
-          <w:b/>
-          <w:color w:val="B7B7B7"/>
-        </w:rPr>
-        <w:t xml:space="preserve">[Instructions: Mark which element or elements are responsible for meeting the functional safety requirement. Hint: Only one ECU is responsible for meeting </w:t>
-      </w:r>
-      <w:proofErr w:type="gramStart"/>
-      <w:r>
-        <w:rPr>
-          <w:b/>
-          <w:color w:val="B7B7B7"/>
-        </w:rPr>
-        <w:t>all of</w:t>
-      </w:r>
-      <w:proofErr w:type="gramEnd"/>
-      <w:r>
-        <w:rPr>
-          <w:b/>
-          <w:color w:val="B7B7B7"/>
-        </w:rPr>
-        <w:t xml:space="preserve"> the requirements.]</w:t>
+        <w:lastRenderedPageBreak/>
+        <w:t>Allocation of Functional Safety Requirements to Architecture Elements</w:t>
       </w:r>
     </w:p>
     <w:p/>
@@ -3744,13 +4095,7 @@
               <w:rPr>
                 <w:b/>
               </w:rPr>
-              <w:t>Electronic Pow</w:t>
-            </w:r>
-            <w:r>
-              <w:rPr>
-                <w:b/>
-              </w:rPr>
-              <w:t>er Steering ECU</w:t>
+              <w:t>Electronic Power Steering ECU</w:t>
             </w:r>
           </w:p>
         </w:tc>
@@ -3826,7 +4171,6 @@
               <w:spacing w:line="240" w:lineRule="auto"/>
             </w:pPr>
             <w:r>
-              <w:lastRenderedPageBreak/>
               <w:t>Functional</w:t>
             </w:r>
           </w:p>
@@ -3872,6 +4216,31 @@
             <w:pPr>
               <w:widowControl w:val="0"/>
             </w:pPr>
+            <w:r>
+              <w:t xml:space="preserve">The electronic power steering </w:t>
+            </w:r>
+          </w:p>
+          <w:p>
+            <w:pPr>
+              <w:widowControl w:val="0"/>
+            </w:pPr>
+            <w:r>
+              <w:t xml:space="preserve">ECU shall ensure </w:t>
+            </w:r>
+            <w:r>
+              <w:t xml:space="preserve">shall </w:t>
+            </w:r>
+          </w:p>
+          <w:p>
+            <w:pPr>
+              <w:widowControl w:val="0"/>
+            </w:pPr>
+            <w:r>
+              <w:t>ensure that the oscillating torque amplitude is below</w:t>
+            </w:r>
+            <w:r>
+              <w:t xml:space="preserve"> Max_Torque_Amplitude for the lane departure warning item.</w:t>
+            </w:r>
           </w:p>
         </w:tc>
         <w:tc>
@@ -3888,10 +4257,21 @@
             <w:pPr>
               <w:widowControl w:val="0"/>
               <w:spacing w:line="240" w:lineRule="auto"/>
-              <w:rPr>
-                <w:b/>
-              </w:rPr>
-            </w:pPr>
+              <w:jc w:val="center"/>
+              <w:rPr>
+                <w:b/>
+                <w:sz w:val="40"/>
+                <w:szCs w:val="40"/>
+              </w:rPr>
+            </w:pPr>
+            <w:r>
+              <w:rPr>
+                <w:b/>
+                <w:sz w:val="40"/>
+                <w:szCs w:val="40"/>
+              </w:rPr>
+              <w:sym w:font="Wingdings" w:char="F0FC"/>
+            </w:r>
           </w:p>
         </w:tc>
         <w:tc>
@@ -3997,6 +4377,29 @@
             <w:pPr>
               <w:widowControl w:val="0"/>
             </w:pPr>
+            <w:r>
+              <w:t xml:space="preserve">The electronic power steering </w:t>
+            </w:r>
+          </w:p>
+          <w:p>
+            <w:pPr>
+              <w:widowControl w:val="0"/>
+            </w:pPr>
+            <w:r>
+              <w:t>ECU shall ensure shall ensure that the</w:t>
+            </w:r>
+            <w:r>
+              <w:t xml:space="preserve"> </w:t>
+            </w:r>
+            <w:r>
+              <w:t xml:space="preserve">oscillating torque frequency </w:t>
+            </w:r>
+            <w:r>
+              <w:t xml:space="preserve">is </w:t>
+            </w:r>
+            <w:r>
+              <w:t>below Max_Torque_Frequency for the lane departure warning item.</w:t>
+            </w:r>
           </w:p>
         </w:tc>
         <w:tc>
@@ -4013,10 +4416,19 @@
             <w:pPr>
               <w:widowControl w:val="0"/>
               <w:spacing w:line="240" w:lineRule="auto"/>
-              <w:rPr>
-                <w:b/>
-              </w:rPr>
-            </w:pPr>
+              <w:jc w:val="center"/>
+              <w:rPr>
+                <w:b/>
+              </w:rPr>
+            </w:pPr>
+            <w:r>
+              <w:rPr>
+                <w:b/>
+                <w:sz w:val="40"/>
+                <w:szCs w:val="40"/>
+              </w:rPr>
+              <w:sym w:font="Wingdings" w:char="F0FC"/>
+            </w:r>
           </w:p>
         </w:tc>
         <w:tc>
@@ -4122,6 +4534,33 @@
             <w:pPr>
               <w:widowControl w:val="0"/>
             </w:pPr>
+            <w:r>
+              <w:t xml:space="preserve">The electronic power steering </w:t>
+            </w:r>
+          </w:p>
+          <w:p>
+            <w:pPr>
+              <w:widowControl w:val="0"/>
+            </w:pPr>
+            <w:r>
+              <w:t xml:space="preserve">ECU shall ensure that the lane </w:t>
+            </w:r>
+          </w:p>
+          <w:p>
+            <w:pPr>
+              <w:widowControl w:val="0"/>
+            </w:pPr>
+            <w:r>
+              <w:t xml:space="preserve">keeping assistance torque is </w:t>
+            </w:r>
+          </w:p>
+          <w:p>
+            <w:pPr>
+              <w:widowControl w:val="0"/>
+            </w:pPr>
+            <w:r>
+              <w:t>applied for only Max_Duration.</w:t>
+            </w:r>
           </w:p>
         </w:tc>
         <w:tc>
@@ -4138,10 +4577,19 @@
             <w:pPr>
               <w:widowControl w:val="0"/>
               <w:spacing w:line="240" w:lineRule="auto"/>
-              <w:rPr>
-                <w:b/>
-              </w:rPr>
-            </w:pPr>
+              <w:jc w:val="center"/>
+              <w:rPr>
+                <w:b/>
+              </w:rPr>
+            </w:pPr>
+            <w:r>
+              <w:rPr>
+                <w:b/>
+                <w:sz w:val="40"/>
+                <w:szCs w:val="40"/>
+              </w:rPr>
+              <w:sym w:font="Wingdings" w:char="F0FC"/>
+            </w:r>
           </w:p>
         </w:tc>
         <w:tc>
@@ -4199,16 +4647,6 @@
         <w:t>Warning and Degradation Concept</w:t>
       </w:r>
     </w:p>
-    <w:p>
-      <w:r>
-        <w:rPr>
-          <w:b/>
-          <w:color w:val="B7B7B7"/>
-        </w:rPr>
-        <w:t>[Instructions: Fill in the warning and degradation concept.]</w:t>
-      </w:r>
-    </w:p>
-    <w:p/>
     <w:p/>
     <w:tbl>
       <w:tblPr>
@@ -4405,6 +4843,18 @@
               <w:widowControl w:val="0"/>
               <w:spacing w:line="240" w:lineRule="auto"/>
             </w:pPr>
+            <w:r>
+              <w:t xml:space="preserve">Turn off the </w:t>
+            </w:r>
+          </w:p>
+          <w:p>
+            <w:pPr>
+              <w:widowControl w:val="0"/>
+              <w:spacing w:line="240" w:lineRule="auto"/>
+            </w:pPr>
+            <w:r>
+              <w:t>functionality.</w:t>
+            </w:r>
           </w:p>
         </w:tc>
         <w:tc>
@@ -4422,6 +4872,18 @@
               <w:widowControl w:val="0"/>
               <w:spacing w:line="240" w:lineRule="auto"/>
             </w:pPr>
+            <w:r>
+              <w:t>Malfunction_01</w:t>
+            </w:r>
+          </w:p>
+          <w:p>
+            <w:pPr>
+              <w:widowControl w:val="0"/>
+              <w:spacing w:line="240" w:lineRule="auto"/>
+            </w:pPr>
+            <w:r>
+              <w:t>Malfunction_02</w:t>
+            </w:r>
           </w:p>
         </w:tc>
         <w:tc>
@@ -4439,6 +4901,9 @@
               <w:widowControl w:val="0"/>
               <w:spacing w:line="240" w:lineRule="auto"/>
             </w:pPr>
+            <w:r>
+              <w:t>Yes</w:t>
+            </w:r>
           </w:p>
         </w:tc>
         <w:tc>
@@ -4456,6 +4921,12 @@
               <w:widowControl w:val="0"/>
               <w:spacing w:line="240" w:lineRule="auto"/>
             </w:pPr>
+            <w:r>
+              <w:t xml:space="preserve">Audio-Visual Warning in </w:t>
+            </w:r>
+            <w:r>
+              <w:t>Car Display</w:t>
+            </w:r>
           </w:p>
         </w:tc>
       </w:tr>
@@ -4495,6 +4966,18 @@
               <w:widowControl w:val="0"/>
               <w:spacing w:line="240" w:lineRule="auto"/>
             </w:pPr>
+            <w:r>
+              <w:t xml:space="preserve">Turn off the </w:t>
+            </w:r>
+          </w:p>
+          <w:p>
+            <w:pPr>
+              <w:widowControl w:val="0"/>
+              <w:spacing w:line="240" w:lineRule="auto"/>
+            </w:pPr>
+            <w:r>
+              <w:t>functionality.</w:t>
+            </w:r>
           </w:p>
         </w:tc>
         <w:tc>
@@ -4512,6 +4995,9 @@
               <w:widowControl w:val="0"/>
               <w:spacing w:line="240" w:lineRule="auto"/>
             </w:pPr>
+            <w:r>
+              <w:t>Malfunction_03</w:t>
+            </w:r>
           </w:p>
         </w:tc>
         <w:tc>
@@ -4529,6 +5015,9 @@
               <w:widowControl w:val="0"/>
               <w:spacing w:line="240" w:lineRule="auto"/>
             </w:pPr>
+            <w:r>
+              <w:t>Yes</w:t>
+            </w:r>
           </w:p>
         </w:tc>
         <w:tc>
@@ -4546,6 +5035,12 @@
               <w:widowControl w:val="0"/>
               <w:spacing w:line="240" w:lineRule="auto"/>
             </w:pPr>
+            <w:r>
+              <w:t xml:space="preserve">Audio-Visual Warning in </w:t>
+            </w:r>
+            <w:r>
+              <w:t>Car Display</w:t>
+            </w:r>
           </w:p>
         </w:tc>
       </w:tr>
@@ -5343,6 +5838,25 @@
       <w:tblStyleColBandSize w:val="1"/>
     </w:tblPr>
   </w:style>
+  <w:style w:type="paragraph" w:styleId="Caption">
+    <w:name w:val="caption"/>
+    <w:basedOn w:val="Normal"/>
+    <w:next w:val="Normal"/>
+    <w:uiPriority w:val="35"/>
+    <w:unhideWhenUsed/>
+    <w:qFormat/>
+    <w:rsid w:val="00B9210B"/>
+    <w:pPr>
+      <w:spacing w:after="200" w:line="240" w:lineRule="auto"/>
+    </w:pPr>
+    <w:rPr>
+      <w:i/>
+      <w:iCs/>
+      <w:color w:val="44546A" w:themeColor="text2"/>
+      <w:sz w:val="18"/>
+      <w:szCs w:val="18"/>
+    </w:rPr>
+  </w:style>
 </w:styles>
 </file>
 

</xml_diff>